<commit_message>
Update Ch2 Sec3 Extended Takagi-Taupin Theory.docx
</commit_message>
<xml_diff>
--- a/Theory/Non-linear theory/Ch2 Sec3 Extended Takagi-Taupin Theory.docx
+++ b/Theory/Non-linear theory/Ch2 Sec3 Extended Takagi-Taupin Theory.docx
@@ -19,15 +19,7 @@
         <w:pStyle w:val="Heading2"/>
       </w:pPr>
       <w:r>
-        <w:t xml:space="preserve">Subsection 3.1: Disturbed Lattice, </w:t>
-      </w:r>
-      <w:proofErr w:type="gramStart"/>
-      <w:r>
-        <w:t>Fourier</w:t>
-      </w:r>
-      <w:proofErr w:type="gramEnd"/>
-      <w:r>
-        <w:t xml:space="preserve"> and Bloch Sums</w:t>
+        <w:t>Subsection 3.1: Disturbed Lattice, Fourier and Bloch Sums</w:t>
       </w:r>
     </w:p>
     <w:p>
@@ -1559,46 +1551,16 @@
       </m:oMathPara>
     </w:p>
     <w:p>
+      <w:pPr>
+        <w:rPr>
+          <w:rFonts w:hint="eastAsia"/>
+        </w:rPr>
+      </w:pPr>
       <w:r>
         <w:t>In the below, there are some theories about how to contrast the first order partial differential equation that is equivalent to the Takagi-Taupin theory.</w:t>
       </w:r>
-    </w:p>
-    <w:p>
-      <w:r>
-        <w:rPr>
-          <w:rFonts w:hint="eastAsia"/>
-        </w:rPr>
-        <w:t>我发现还是微软的这个键盘放在笔记本上好用哎。</w:t>
-      </w:r>
-    </w:p>
-    <w:p>
-      <w:r>
-        <w:rPr>
-          <w:rFonts w:hint="eastAsia"/>
-        </w:rPr>
-        <w:lastRenderedPageBreak/>
-        <w:t>真是非常神奇。兜兜转转最终又回到了这个键盘。</w:t>
-      </w:r>
-    </w:p>
-    <w:p>
-      <w:r>
-        <w:rPr>
-          <w:rFonts w:hint="eastAsia"/>
-        </w:rPr>
-        <w:t>哈哈哈。总之。我感觉这样就基本上解决了。目前来讲还是比较满意的。</w:t>
-      </w:r>
-    </w:p>
-    <w:p>
-      <w:pPr>
-        <w:rPr>
-          <w:rFonts w:hint="eastAsia"/>
-        </w:rPr>
-      </w:pPr>
-      <w:r>
-        <w:rPr>
-          <w:rFonts w:hint="eastAsia"/>
-        </w:rPr>
-        <w:t>这样的话，难点在于脖子比较倾斜。但是也没有非常糟糕。至少肩膀跟手指，还有键盘本省还是非常放松，非常舒适的。</w:t>
+      <w:r>
+        <w:t xml:space="preserve"> </w:t>
       </w:r>
     </w:p>
     <w:p/>

</xml_diff>